<commit_message>
[INT] Revised by ivan on July 27,2011 In intSub*.m: disable output In init.m: finished
</commit_message>
<xml_diff>
--- a/Albi/经验交流区.docx
+++ b/Albi/经验交流区.docx
@@ -75,11 +75,6 @@
       </w:r>
     </w:p>
     <w:p>
-      <w:pPr>
-        <w:rPr>
-          <w:rFonts w:hint="eastAsia"/>
-        </w:rPr>
-      </w:pPr>
       <w:r>
         <w:t>2011-8-2</w:t>
       </w:r>
@@ -90,19 +85,8 @@
         <w:t>@Shao Qiming</w:t>
       </w:r>
     </w:p>
-    <w:p>
-      <w:pPr>
-        <w:rPr>
-          <w:rFonts w:hint="eastAsia"/>
-        </w:rPr>
-      </w:pPr>
-    </w:p>
-    <w:p>
-      <w:pPr>
-        <w:rPr>
-          <w:rFonts w:hint="eastAsia"/>
-        </w:rPr>
-      </w:pPr>
+    <w:p/>
+    <w:p>
       <w:r>
         <w:rPr>
           <w:rFonts w:hint="eastAsia"/>
@@ -129,11 +113,6 @@
       </w:r>
     </w:p>
     <w:p>
-      <w:pPr>
-        <w:rPr>
-          <w:rFonts w:hint="eastAsia"/>
-        </w:rPr>
-      </w:pPr>
       <w:r>
         <w:rPr>
           <w:rFonts w:hint="eastAsia"/>
@@ -154,11 +133,6 @@
       </w:r>
     </w:p>
     <w:p>
-      <w:pPr>
-        <w:rPr>
-          <w:rFonts w:hint="eastAsia"/>
-        </w:rPr>
-      </w:pPr>
       <w:r>
         <w:rPr>
           <w:rFonts w:hint="eastAsia"/>
@@ -215,11 +189,6 @@
       </w:r>
     </w:p>
     <w:p>
-      <w:pPr>
-        <w:rPr>
-          <w:rFonts w:hint="eastAsia"/>
-        </w:rPr>
-      </w:pPr>
       <w:r>
         <w:rPr>
           <w:rFonts w:hint="eastAsia"/>
@@ -348,6 +317,95 @@
           <w:rFonts w:hint="eastAsia"/>
         </w:rPr>
         <w:t>@Shao Qiming</w:t>
+      </w:r>
+    </w:p>
+    <w:p>
+      <w:pPr>
+        <w:rPr>
+          <w:rFonts w:hint="eastAsia"/>
+        </w:rPr>
+      </w:pPr>
+    </w:p>
+    <w:p>
+      <w:pPr>
+        <w:rPr>
+          <w:rFonts w:hint="eastAsia"/>
+        </w:rPr>
+      </w:pPr>
+      <w:r>
+        <w:t>I</w:t>
+      </w:r>
+      <w:r>
+        <w:rPr>
+          <w:rFonts w:hint="eastAsia"/>
+        </w:rPr>
+        <w:t>ntSubRfs</w:t>
+      </w:r>
+      <w:r>
+        <w:rPr>
+          <w:rFonts w:hint="eastAsia"/>
+        </w:rPr>
+        <w:t>这个函数有错：</w:t>
+      </w:r>
+    </w:p>
+    <w:p>
+      <w:r>
+        <w:rPr>
+          <w:noProof/>
+        </w:rPr>
+        <w:drawing>
+          <wp:anchor distT="0" distB="0" distL="114300" distR="114300" simplePos="0" relativeHeight="251658240" behindDoc="0" locked="0" layoutInCell="1" allowOverlap="1">
+            <wp:simplePos x="0" y="0"/>
+            <wp:positionH relativeFrom="column">
+              <wp:posOffset>-57150</wp:posOffset>
+            </wp:positionH>
+            <wp:positionV relativeFrom="paragraph">
+              <wp:posOffset>24765</wp:posOffset>
+            </wp:positionV>
+            <wp:extent cx="5181600" cy="2295525"/>
+            <wp:effectExtent l="19050" t="0" r="0" b="0"/>
+            <wp:wrapNone/>
+            <wp:docPr id="8" name="图片 8"/>
+            <wp:cNvGraphicFramePr>
+              <a:graphicFrameLocks xmlns:a="http://schemas.openxmlformats.org/drawingml/2006/main" noChangeAspect="1"/>
+            </wp:cNvGraphicFramePr>
+            <a:graphic xmlns:a="http://schemas.openxmlformats.org/drawingml/2006/main">
+              <a:graphicData uri="http://schemas.openxmlformats.org/drawingml/2006/picture">
+                <pic:pic xmlns:pic="http://schemas.openxmlformats.org/drawingml/2006/picture">
+                  <pic:nvPicPr>
+                    <pic:cNvPr id="0" name="Picture 8"/>
+                    <pic:cNvPicPr>
+                      <a:picLocks noChangeAspect="1" noChangeArrowheads="1"/>
+                    </pic:cNvPicPr>
+                  </pic:nvPicPr>
+                  <pic:blipFill>
+                    <a:blip r:embed="rId7"/>
+                    <a:srcRect/>
+                    <a:stretch>
+                      <a:fillRect/>
+                    </a:stretch>
+                  </pic:blipFill>
+                  <pic:spPr bwMode="auto">
+                    <a:xfrm>
+                      <a:off x="0" y="0"/>
+                      <a:ext cx="5181600" cy="2295525"/>
+                    </a:xfrm>
+                    <a:prstGeom prst="rect">
+                      <a:avLst/>
+                    </a:prstGeom>
+                    <a:noFill/>
+                    <a:ln w="9525">
+                      <a:noFill/>
+                      <a:miter lim="800000"/>
+                      <a:headEnd/>
+                      <a:tailEnd/>
+                    </a:ln>
+                  </pic:spPr>
+                </pic:pic>
+              </a:graphicData>
+            </a:graphic>
+          </wp:anchor>
+        </w:drawing>
       </w:r>
     </w:p>
     <w:sectPr>

</xml_diff>

<commit_message>
[INT]  Revised by Zhou Mengyu and Ivan on Aug 5,2011 Add Log2Arctan to .\trunk\Albi\Risch\RationalIntegration.m Revise bug in .\trunk\utility\PolyDivide.m
</commit_message>
<xml_diff>
--- a/Albi/经验交流区.docx
+++ b/Albi/经验交流区.docx
@@ -304,11 +304,6 @@
       </w:r>
     </w:p>
     <w:p>
-      <w:pPr>
-        <w:rPr>
-          <w:rFonts w:hint="eastAsia"/>
-        </w:rPr>
-      </w:pPr>
       <w:r>
         <w:t>2011-8-2</w:t>
       </w:r>
@@ -319,95 +314,7 @@
         <w:t>@Shao Qiming</w:t>
       </w:r>
     </w:p>
-    <w:p>
-      <w:pPr>
-        <w:rPr>
-          <w:rFonts w:hint="eastAsia"/>
-        </w:rPr>
-      </w:pPr>
-    </w:p>
-    <w:p>
-      <w:pPr>
-        <w:rPr>
-          <w:rFonts w:hint="eastAsia"/>
-        </w:rPr>
-      </w:pPr>
-      <w:r>
-        <w:t>I</w:t>
-      </w:r>
-      <w:r>
-        <w:rPr>
-          <w:rFonts w:hint="eastAsia"/>
-        </w:rPr>
-        <w:t>ntSubRfs</w:t>
-      </w:r>
-      <w:r>
-        <w:rPr>
-          <w:rFonts w:hint="eastAsia"/>
-        </w:rPr>
-        <w:t>这个函数有错：</w:t>
-      </w:r>
-    </w:p>
-    <w:p>
-      <w:r>
-        <w:rPr>
-          <w:noProof/>
-        </w:rPr>
-        <w:drawing>
-          <wp:anchor distT="0" distB="0" distL="114300" distR="114300" simplePos="0" relativeHeight="251658240" behindDoc="0" locked="0" layoutInCell="1" allowOverlap="1">
-            <wp:simplePos x="0" y="0"/>
-            <wp:positionH relativeFrom="column">
-              <wp:posOffset>-57150</wp:posOffset>
-            </wp:positionH>
-            <wp:positionV relativeFrom="paragraph">
-              <wp:posOffset>24765</wp:posOffset>
-            </wp:positionV>
-            <wp:extent cx="5181600" cy="2295525"/>
-            <wp:effectExtent l="19050" t="0" r="0" b="0"/>
-            <wp:wrapNone/>
-            <wp:docPr id="8" name="图片 8"/>
-            <wp:cNvGraphicFramePr>
-              <a:graphicFrameLocks xmlns:a="http://schemas.openxmlformats.org/drawingml/2006/main" noChangeAspect="1"/>
-            </wp:cNvGraphicFramePr>
-            <a:graphic xmlns:a="http://schemas.openxmlformats.org/drawingml/2006/main">
-              <a:graphicData uri="http://schemas.openxmlformats.org/drawingml/2006/picture">
-                <pic:pic xmlns:pic="http://schemas.openxmlformats.org/drawingml/2006/picture">
-                  <pic:nvPicPr>
-                    <pic:cNvPr id="0" name="Picture 8"/>
-                    <pic:cNvPicPr>
-                      <a:picLocks noChangeAspect="1" noChangeArrowheads="1"/>
-                    </pic:cNvPicPr>
-                  </pic:nvPicPr>
-                  <pic:blipFill>
-                    <a:blip r:embed="rId7"/>
-                    <a:srcRect/>
-                    <a:stretch>
-                      <a:fillRect/>
-                    </a:stretch>
-                  </pic:blipFill>
-                  <pic:spPr bwMode="auto">
-                    <a:xfrm>
-                      <a:off x="0" y="0"/>
-                      <a:ext cx="5181600" cy="2295525"/>
-                    </a:xfrm>
-                    <a:prstGeom prst="rect">
-                      <a:avLst/>
-                    </a:prstGeom>
-                    <a:noFill/>
-                    <a:ln w="9525">
-                      <a:noFill/>
-                      <a:miter lim="800000"/>
-                      <a:headEnd/>
-                      <a:tailEnd/>
-                    </a:ln>
-                  </pic:spPr>
-                </pic:pic>
-              </a:graphicData>
-            </a:graphic>
-          </wp:anchor>
-        </w:drawing>
-      </w:r>
-    </w:p>
+    <w:p/>
     <w:sectPr>
       <w:pgSz w:w="11906" w:h="16838"/>
       <w:pgMar w:top="1440" w:right="1800" w:bottom="1440" w:left="1800" w:header="851" w:footer="992" w:gutter="0"/>

</xml_diff>